<commit_message>
doksi + cd update
</commit_message>
<xml_diff>
--- a/docs/04. Analízis modell kidolgozása_II_V2.docx.docx
+++ b/docs/04. Analízis modell kidolgozása_II_V2.docx.docx
@@ -620,6 +620,7 @@
           <w:szCs w:val="24"/>
         </w:rPr>
       </w:pPr>
+      <w:bookmarkStart w:id="0" w:name="_GoBack"/>
       <w:r>
         <w:rPr>
           <w:noProof/>
@@ -644,11 +645,12 @@
             <v:path o:extrusionok="f" gradientshapeok="t" o:connecttype="rect"/>
             <o:lock v:ext="edit" aspectratio="t"/>
           </v:shapetype>
-          <v:shape id="_x0000_s1046" type="#_x0000_t75" style="position:absolute;margin-left:-52.55pt;margin-top:47.1pt;width:551.35pt;height:563.85pt;z-index:-251657216;mso-position-horizontal-relative:text;mso-position-vertical-relative:text;mso-width-relative:page;mso-height-relative:page">
+          <v:shape id="_x0000_s1063" type="#_x0000_t75" style="position:absolute;margin-left:-50.1pt;margin-top:16.75pt;width:555.3pt;height:567.3pt;z-index:-251657216;mso-position-horizontal-relative:text;mso-position-vertical-relative:text;mso-width-relative:page;mso-height-relative:page">
             <v:imagedata r:id="rId8" o:title="cd"/>
           </v:shape>
         </w:pict>
       </w:r>
+      <w:bookmarkEnd w:id="0"/>
       <w:r>
         <w:rPr>
           <w:rFonts w:ascii="Arial" w:hAnsi="Arial" w:cs="Arial"/>
@@ -658,8 +660,6 @@
         </w:rPr>
         <w:br w:type="page"/>
       </w:r>
-      <w:bookmarkStart w:id="0" w:name="_GoBack"/>
-      <w:bookmarkEnd w:id="0"/>
     </w:p>
     <w:p>
       <w:pPr>
@@ -7949,7 +7949,7 @@
           <w:szCs w:val="24"/>
         </w:rPr>
         <w:pict>
-          <v:shape id="_x0000_i1025" type="#_x0000_t75" style="width:347.9pt;height:525.3pt">
+          <v:shape id="_x0000_i1025" type="#_x0000_t75" style="width:348pt;height:525pt">
             <v:imagedata r:id="rId9" o:title="Menu"/>
           </v:shape>
         </w:pict>
@@ -8016,7 +8016,7 @@
           <w:color w:val="000000" w:themeColor="text1"/>
         </w:rPr>
         <w:pict>
-          <v:shape id="_x0000_i1026" type="#_x0000_t75" style="width:392.85pt;height:474.05pt">
+          <v:shape id="_x0000_i1026" type="#_x0000_t75" style="width:393pt;height:474pt">
             <v:imagedata r:id="rId10" o:title="init"/>
           </v:shape>
         </w:pict>
@@ -8072,7 +8072,7 @@
         </w:rPr>
         <w:lastRenderedPageBreak/>
         <w:pict>
-          <v:shape id="_x0000_i1027" type="#_x0000_t75" style="width:452.75pt;height:522.45pt">
+          <v:shape id="_x0000_i1027" type="#_x0000_t75" style="width:453pt;height:522.75pt">
             <v:imagedata r:id="rId11" o:title="initTerepasztal"/>
           </v:shape>
         </w:pict>
@@ -8127,7 +8127,7 @@
         </w:rPr>
         <w:lastRenderedPageBreak/>
         <w:pict>
-          <v:shape id="_x0000_i1028" type="#_x0000_t75" style="width:332.95pt;height:290.9pt">
+          <v:shape id="_x0000_i1028" type="#_x0000_t75" style="width:333pt;height:291pt">
             <v:imagedata r:id="rId12" o:title="InputSzekv"/>
           </v:shape>
         </w:pict>
@@ -8179,7 +8179,7 @@
           <w:color w:val="000000" w:themeColor="text1"/>
         </w:rPr>
         <w:pict>
-          <v:shape id="_x0000_i1029" type="#_x0000_t75" style="width:303pt;height:297.8pt">
+          <v:shape id="_x0000_i1029" type="#_x0000_t75" style="width:303pt;height:297.75pt">
             <v:imagedata r:id="rId13" o:title="Jatszik"/>
           </v:shape>
         </w:pict>
@@ -8344,7 +8344,7 @@
         </w:rPr>
         <w:lastRenderedPageBreak/>
         <w:pict>
-          <v:shape id="_x0000_i1030" type="#_x0000_t75" style="width:419.9pt;height:274.75pt">
+          <v:shape id="_x0000_i1030" type="#_x0000_t75" style="width:420pt;height:274.5pt">
             <v:imagedata r:id="rId15" o:title="KocsiMozgat"/>
           </v:shape>
         </w:pict>
@@ -8398,7 +8398,7 @@
           <w:szCs w:val="28"/>
         </w:rPr>
         <w:pict>
-          <v:shape id="_x0000_i1031" type="#_x0000_t75" style="width:312.2pt;height:267.25pt">
+          <v:shape id="_x0000_i1031" type="#_x0000_t75" style="width:312pt;height:267pt">
             <v:imagedata r:id="rId16" o:title="UtkozesVizsglat"/>
           </v:shape>
         </w:pict>
@@ -8450,7 +8450,7 @@
         </w:rPr>
         <w:lastRenderedPageBreak/>
         <w:pict>
-          <v:shape id="_x0000_i1032" type="#_x0000_t75" style="width:221.2pt;height:238.45pt">
+          <v:shape id="_x0000_i1032" type="#_x0000_t75" style="width:221.25pt;height:238.5pt">
             <v:imagedata r:id="rId17" o:title="ValtoClick"/>
           </v:shape>
         </w:pict>
@@ -8505,7 +8505,7 @@
           <w:szCs w:val="28"/>
         </w:rPr>
         <w:pict>
-          <v:shape id="_x0000_i1033" type="#_x0000_t75" style="width:248.25pt;height:178pt">
+          <v:shape id="_x0000_i1033" type="#_x0000_t75" style="width:248.25pt;height:177.75pt">
             <v:imagedata r:id="rId18" o:title="ValtoValt"/>
           </v:shape>
         </w:pict>
@@ -8561,7 +8561,7 @@
         </w:rPr>
         <w:lastRenderedPageBreak/>
         <w:pict>
-          <v:shape id="_x0000_i1034" type="#_x0000_t75" style="width:317.4pt;height:325.45pt">
+          <v:shape id="_x0000_i1034" type="#_x0000_t75" style="width:317.25pt;height:325.5pt">
             <v:imagedata r:id="rId19" o:title="AlagutSzajClick"/>
           </v:shape>
         </w:pict>
@@ -8813,7 +8813,7 @@
         </w:rPr>
         <w:lastRenderedPageBreak/>
         <w:pict>
-          <v:shape id="_x0000_i1035" type="#_x0000_t75" style="width:350.2pt;height:308.75pt">
+          <v:shape id="_x0000_i1035" type="#_x0000_t75" style="width:350.25pt;height:309pt">
             <v:imagedata r:id="rId22" o:title="AlagutSzajLeptet"/>
           </v:shape>
         </w:pict>
@@ -8865,7 +8865,7 @@
           <w:color w:val="000000" w:themeColor="text1"/>
         </w:rPr>
         <w:pict>
-          <v:shape id="_x0000_i1036" type="#_x0000_t75" style="width:425.1pt;height:235pt">
+          <v:shape id="_x0000_i1036" type="#_x0000_t75" style="width:425.25pt;height:234.75pt">
             <v:imagedata r:id="rId23" o:title="AllomasLeptet"/>
           </v:shape>
         </w:pict>
@@ -8921,7 +8921,7 @@
         </w:rPr>
         <w:lastRenderedPageBreak/>
         <w:pict>
-          <v:shape id="_x0000_i1037" type="#_x0000_t75" style="width:303.55pt;height:324.85pt">
+          <v:shape id="_x0000_i1037" type="#_x0000_t75" style="width:303.75pt;height:324.75pt">
             <v:imagedata r:id="rId24" o:title="KocsiLeszallit"/>
           </v:shape>
         </w:pict>
@@ -8977,7 +8977,7 @@
           <w:szCs w:val="28"/>
         </w:rPr>
         <w:pict>
-          <v:shape id="_x0000_i1038" type="#_x0000_t75" style="width:283.95pt;height:251.15pt">
+          <v:shape id="_x0000_i1038" type="#_x0000_t75" style="width:284.25pt;height:251.25pt">
             <v:imagedata r:id="rId25" o:title="ValtoLeptet"/>
           </v:shape>
         </w:pict>
@@ -9025,7 +9025,7 @@
         </w:rPr>
         <w:lastRenderedPageBreak/>
         <w:pict>
-          <v:shape id="_x0000_i1039" type="#_x0000_t75" style="width:313.35pt;height:365.2pt">
+          <v:shape id="_x0000_i1039" type="#_x0000_t75" style="width:313.5pt;height:365.25pt">
             <v:imagedata r:id="rId26" o:title="Kirajzol"/>
           </v:shape>
         </w:pict>
@@ -9139,7 +9139,7 @@
           <w:szCs w:val="28"/>
         </w:rPr>
         <w:pict>
-          <v:shape id="_x0000_i1040" type="#_x0000_t75" style="width:368.05pt;height:132.5pt">
+          <v:shape id="_x0000_i1040" type="#_x0000_t75" style="width:368.25pt;height:132.75pt">
             <v:imagedata r:id="rId27" o:title="AlagutEpit StateChart"/>
           </v:shape>
         </w:pict>
@@ -12853,7 +12853,7 @@
 </file>
 
 <file path=customXml/itemProps1.xml><?xml version="1.0" encoding="utf-8"?>
-<ds:datastoreItem xmlns:ds="http://schemas.openxmlformats.org/officeDocument/2006/customXml" ds:itemID="{2C9312CE-A7CC-4AB7-8815-A2D16B0B0384}">
+<ds:datastoreItem xmlns:ds="http://schemas.openxmlformats.org/officeDocument/2006/customXml" ds:itemID="{7419E03D-A0BE-452D-961B-25D4DC146847}">
   <ds:schemaRefs>
     <ds:schemaRef ds:uri="http://schemas.openxmlformats.org/officeDocument/2006/bibliography"/>
   </ds:schemaRefs>

</xml_diff>